<commit_message>
Seccion 21 - uso de With y Resource Manager
</commit_message>
<xml_diff>
--- a/Apuntes/notas seccion 20.docx
+++ b/Apuntes/notas seccion 20.docx
@@ -1047,47 +1047,128 @@
           <w:u w:val="single"/>
           <w:lang w:val="es-ES"/>
         </w:rPr>
-        <w:t>LEER LINEAS</w:t>
-      </w:r>
-    </w:p>
-    <w:p>
-      <w:pPr>
-        <w:rPr>
-          <w:lang w:val="es-ES"/>
-        </w:rPr>
-      </w:pPr>
-      <w:r>
-        <w:rPr>
-          <w:lang w:val="es-ES"/>
-        </w:rPr>
-        <w:t xml:space="preserve">Con el método </w:t>
-      </w:r>
+        <w:t>MODOS DE OPERAR CON ARCHIVOS</w:t>
+      </w:r>
+    </w:p>
+    <w:p>
+      <w:pPr>
+        <w:rPr>
+          <w:lang w:val="es-ES"/>
+        </w:rPr>
+      </w:pPr>
+      <w:r>
+        <w:rPr>
+          <w:lang w:val="es-ES"/>
+        </w:rPr>
+        <w:t>R – read. Open file for Reading, error if it does not exist</w:t>
+      </w:r>
+    </w:p>
+    <w:p>
+      <w:pPr>
+        <w:rPr>
+          <w:lang w:val="es-ES"/>
+        </w:rPr>
+      </w:pPr>
+      <w:r>
+        <w:rPr>
+          <w:lang w:val="es-ES"/>
+        </w:rPr>
+        <w:t>A -&gt; open file for appending, create the files if it doesnot exist</w:t>
+      </w:r>
+    </w:p>
+    <w:p>
+      <w:pPr>
+        <w:rPr>
+          <w:lang w:val="es-ES"/>
+        </w:rPr>
+      </w:pPr>
+      <w:r>
+        <w:rPr>
+          <w:lang w:val="es-ES"/>
+        </w:rPr>
+        <w:t>W -&gt; crea o abre para escritura</w:t>
+      </w:r>
+    </w:p>
+    <w:p>
+      <w:pPr>
+        <w:rPr>
+          <w:lang w:val="es-ES"/>
+        </w:rPr>
+      </w:pPr>
+      <w:r>
+        <w:rPr>
+          <w:lang w:val="es-ES"/>
+        </w:rPr>
+        <w:t>X -&gt; crea, retorna error si ya existe</w:t>
+      </w:r>
+    </w:p>
+    <w:p>
+      <w:pPr>
+        <w:rPr>
+          <w:lang w:val="es-ES"/>
+        </w:rPr>
+      </w:pPr>
+      <w:r>
+        <w:rPr>
+          <w:lang w:val="es-ES"/>
+        </w:rPr>
+        <w:t xml:space="preserve">También se puede especificar el modo </w:t>
+      </w:r>
+    </w:p>
+    <w:p>
+      <w:pPr>
+        <w:rPr>
+          <w:lang w:val="es-ES"/>
+        </w:rPr>
+      </w:pPr>
+      <w:r>
+        <w:rPr>
+          <w:lang w:val="es-ES"/>
+        </w:rPr>
+        <w:t>T text</w:t>
+      </w:r>
+    </w:p>
+    <w:p>
+      <w:pPr>
+        <w:rPr>
+          <w:lang w:val="es-ES"/>
+        </w:rPr>
+      </w:pPr>
+      <w:r>
+        <w:rPr>
+          <w:lang w:val="es-ES"/>
+        </w:rPr>
+        <w:t>B -&gt;binary (images)</w:t>
+      </w:r>
+    </w:p>
+    <w:p>
+      <w:pPr>
+        <w:rPr>
+          <w:lang w:val="es-ES"/>
+        </w:rPr>
+      </w:pPr>
       <w:r>
         <w:rPr>
           <w:b/>
           <w:bCs/>
-          <w:lang w:val="es-ES"/>
-        </w:rPr>
-        <w:t>.readline()</w:t>
-      </w:r>
-      <w:r>
-        <w:rPr>
-          <w:lang w:val="es-ES"/>
-        </w:rPr>
-        <w:t xml:space="preserve"> se lee una línea del achivo. Si se especifica la cantidad por parámetro hará lo mismo.</w:t>
-      </w:r>
-    </w:p>
-    <w:p>
-      <w:pPr>
-        <w:rPr>
-          <w:lang w:val="es-ES"/>
-        </w:rPr>
-      </w:pPr>
-      <w:r>
-        <w:rPr>
-          <w:lang w:val="es-ES"/>
-        </w:rPr>
-        <w:t xml:space="preserve">Con </w:t>
+          <w:u w:val="single"/>
+          <w:lang w:val="es-ES"/>
+        </w:rPr>
+        <w:lastRenderedPageBreak/>
+        <w:t>LEER LINEAS</w:t>
+      </w:r>
+    </w:p>
+    <w:p>
+      <w:pPr>
+        <w:rPr>
+          <w:lang w:val="es-ES"/>
+        </w:rPr>
+      </w:pPr>
+      <w:r>
+        <w:rPr>
+          <w:lang w:val="es-ES"/>
+        </w:rPr>
+        <w:t xml:space="preserve">Con el método </w:t>
       </w:r>
       <w:r>
         <w:rPr>
@@ -1095,6 +1176,33 @@
           <w:bCs/>
           <w:lang w:val="es-ES"/>
         </w:rPr>
+        <w:t>.readline()</w:t>
+      </w:r>
+      <w:r>
+        <w:rPr>
+          <w:lang w:val="es-ES"/>
+        </w:rPr>
+        <w:t xml:space="preserve"> se lee una línea del achivo. Si se especifica la cantidad por parámetro hará lo mismo.</w:t>
+      </w:r>
+    </w:p>
+    <w:p>
+      <w:pPr>
+        <w:rPr>
+          <w:lang w:val="es-ES"/>
+        </w:rPr>
+      </w:pPr>
+      <w:r>
+        <w:rPr>
+          <w:lang w:val="es-ES"/>
+        </w:rPr>
+        <w:t xml:space="preserve">Con </w:t>
+      </w:r>
+      <w:r>
+        <w:rPr>
+          <w:b/>
+          <w:bCs/>
+          <w:lang w:val="es-ES"/>
+        </w:rPr>
         <w:t>.readlines()</w:t>
       </w:r>
       <w:r>
@@ -1154,29 +1262,1692 @@
         <w:rPr>
           <w:lang w:val="es-ES"/>
         </w:rPr>
+        <w:t xml:space="preserve">['Agregando información al archivo\n', '0\n', '1\n', '2\n', '3\n', '4\n', '5\n', '6\n', '7\n', '8\n', '9\n', '10\n', '11\n', '12\n', </w:t>
+      </w:r>
+    </w:p>
+    <w:p>
+      <w:pPr>
+        <w:rPr>
+          <w:lang w:val="es-ES"/>
+        </w:rPr>
+      </w:pPr>
+      <w:r>
+        <w:rPr>
+          <w:lang w:val="es-ES"/>
+        </w:rPr>
+        <w:t>'13\n', '14\n', '15\n', '16\n', '17\n', '18\n', '19\n', '20\n', '21\n', '22\n', '23\n', '24\n', '25\n', '26\n', '27\n', '28\n', '29\n', '30\n', '31\n', '32\n', '33\n', '34\n', '35\n', '36\n', '37\n', '38\n', '39\n', '40\n', '41\n', '42\n', '43\n', '44\n', '45\n', '46\n', '47\n', '48\n', '49\n', '50\n', '51\n', '52\n', '53\n', '54\n', '55\n', '56\n', '57\n', '58\n', '59\n', '60\n', '61\n', '62\n', '63\n', '64\n', '65\n', '66\n', '67\n', '68\n', '69\n', '70\n', '71\n', '72\n', '73\n', '74\n', '75\n', '76\n', '77\n', '78\n', '79\n', '80\n', '81\n', '82\n', '83\n', '84\n', '85\n', '86\n', '87\n', '88\n', '89\n', '90\n', '91\n', '92\n', '93\n', '94\n', '95\n', '96\n', '97\n', '98\n', '99\n', '100\n']</w:t>
+      </w:r>
+    </w:p>
+    <w:p>
+      <w:pPr>
+        <w:rPr>
+          <w:lang w:val="es-ES"/>
+        </w:rPr>
+      </w:pPr>
+      <w:r>
+        <w:rPr>
+          <w:b/>
+          <w:bCs/>
+          <w:u w:val="single"/>
+          <w:lang w:val="es-ES"/>
+        </w:rPr>
+        <w:t>CONTEXTO WITH DE ARCHIVOS</w:t>
+      </w:r>
+    </w:p>
+    <w:p>
+      <w:pPr>
+        <w:rPr>
+          <w:lang w:val="es-ES"/>
+        </w:rPr>
+      </w:pPr>
+      <w:r>
+        <w:rPr>
+          <w:lang w:val="es-ES"/>
+        </w:rPr>
+        <w:t>Existe una sintaxis simplificada para abrir y cerrar el archivo que es la siguiente:</w:t>
+      </w:r>
+    </w:p>
+    <w:p>
+      <w:pPr>
+        <w:shd w:val="clear" w:color="auto" w:fill="282C34"/>
+        <w:spacing w:after="0" w:line="285" w:lineRule="atLeast"/>
+        <w:rPr>
+          <w:rFonts w:ascii="Consolas" w:eastAsia="Times New Roman" w:hAnsi="Consolas" w:cs="Times New Roman"/>
+          <w:color w:val="ABB2BF"/>
+          <w:sz w:val="21"/>
+          <w:szCs w:val="21"/>
+          <w:lang w:eastAsia="es-AR"/>
+        </w:rPr>
+      </w:pPr>
+      <w:r>
+        <w:rPr>
+          <w:rFonts w:ascii="Consolas" w:eastAsia="Times New Roman" w:hAnsi="Consolas" w:cs="Times New Roman"/>
+          <w:i/>
+          <w:iCs/>
+          <w:color w:val="C678DD"/>
+          <w:sz w:val="21"/>
+          <w:szCs w:val="21"/>
+          <w:lang w:eastAsia="es-AR"/>
+        </w:rPr>
+        <w:t>with</w:t>
+      </w:r>
+      <w:r>
+        <w:rPr>
+          <w:rFonts w:ascii="Consolas" w:eastAsia="Times New Roman" w:hAnsi="Consolas" w:cs="Times New Roman"/>
+          <w:color w:val="ABB2BF"/>
+          <w:sz w:val="21"/>
+          <w:szCs w:val="21"/>
+          <w:lang w:eastAsia="es-AR"/>
+        </w:rPr>
+        <w:t> </w:t>
+      </w:r>
+      <w:r>
+        <w:rPr>
+          <w:rFonts w:ascii="Consolas" w:eastAsia="Times New Roman" w:hAnsi="Consolas" w:cs="Times New Roman"/>
+          <w:color w:val="61AFEF"/>
+          <w:sz w:val="21"/>
+          <w:szCs w:val="21"/>
+          <w:lang w:eastAsia="es-AR"/>
+        </w:rPr>
+        <w:t>open</w:t>
+      </w:r>
+      <w:r>
+        <w:rPr>
+          <w:rFonts w:ascii="Consolas" w:eastAsia="Times New Roman" w:hAnsi="Consolas" w:cs="Times New Roman"/>
+          <w:color w:val="ABB2BF"/>
+          <w:sz w:val="21"/>
+          <w:szCs w:val="21"/>
+          <w:lang w:eastAsia="es-AR"/>
+        </w:rPr>
+        <w:t>(</w:t>
+      </w:r>
+      <w:r>
+        <w:rPr>
+          <w:rFonts w:ascii="Consolas" w:eastAsia="Times New Roman" w:hAnsi="Consolas" w:cs="Times New Roman"/>
+          <w:color w:val="98C379"/>
+          <w:sz w:val="21"/>
+          <w:szCs w:val="21"/>
+          <w:lang w:eastAsia="es-AR"/>
+        </w:rPr>
+        <w:t>'./Seccion 21/with.txt'</w:t>
+      </w:r>
+      <w:r>
+        <w:rPr>
+          <w:rFonts w:ascii="Consolas" w:eastAsia="Times New Roman" w:hAnsi="Consolas" w:cs="Times New Roman"/>
+          <w:color w:val="ABB2BF"/>
+          <w:sz w:val="21"/>
+          <w:szCs w:val="21"/>
+          <w:lang w:eastAsia="es-AR"/>
+        </w:rPr>
+        <w:t>, </w:t>
+      </w:r>
+      <w:r>
+        <w:rPr>
+          <w:rFonts w:ascii="Consolas" w:eastAsia="Times New Roman" w:hAnsi="Consolas" w:cs="Times New Roman"/>
+          <w:color w:val="98C379"/>
+          <w:sz w:val="21"/>
+          <w:szCs w:val="21"/>
+          <w:lang w:eastAsia="es-AR"/>
+        </w:rPr>
+        <w:t>'w'</w:t>
+      </w:r>
+      <w:r>
+        <w:rPr>
+          <w:rFonts w:ascii="Consolas" w:eastAsia="Times New Roman" w:hAnsi="Consolas" w:cs="Times New Roman"/>
+          <w:color w:val="ABB2BF"/>
+          <w:sz w:val="21"/>
+          <w:szCs w:val="21"/>
+          <w:lang w:eastAsia="es-AR"/>
+        </w:rPr>
+        <w:t>, </w:t>
+      </w:r>
+      <w:r>
+        <w:rPr>
+          <w:rFonts w:ascii="Consolas" w:eastAsia="Times New Roman" w:hAnsi="Consolas" w:cs="Times New Roman"/>
+          <w:i/>
+          <w:iCs/>
+          <w:color w:val="E06C75"/>
+          <w:sz w:val="21"/>
+          <w:szCs w:val="21"/>
+          <w:lang w:eastAsia="es-AR"/>
+        </w:rPr>
+        <w:t>encoding</w:t>
+      </w:r>
+      <w:r>
+        <w:rPr>
+          <w:rFonts w:ascii="Consolas" w:eastAsia="Times New Roman" w:hAnsi="Consolas" w:cs="Times New Roman"/>
+          <w:color w:val="56B6C2"/>
+          <w:sz w:val="21"/>
+          <w:szCs w:val="21"/>
+          <w:lang w:eastAsia="es-AR"/>
+        </w:rPr>
+        <w:t>=</w:t>
+      </w:r>
+      <w:r>
+        <w:rPr>
+          <w:rFonts w:ascii="Consolas" w:eastAsia="Times New Roman" w:hAnsi="Consolas" w:cs="Times New Roman"/>
+          <w:color w:val="98C379"/>
+          <w:sz w:val="21"/>
+          <w:szCs w:val="21"/>
+          <w:lang w:eastAsia="es-AR"/>
+        </w:rPr>
+        <w:t>'utf8'</w:t>
+      </w:r>
+      <w:r>
+        <w:rPr>
+          <w:rFonts w:ascii="Consolas" w:eastAsia="Times New Roman" w:hAnsi="Consolas" w:cs="Times New Roman"/>
+          <w:color w:val="ABB2BF"/>
+          <w:sz w:val="21"/>
+          <w:szCs w:val="21"/>
+          <w:lang w:eastAsia="es-AR"/>
+        </w:rPr>
+        <w:t>) </w:t>
+      </w:r>
+      <w:r>
+        <w:rPr>
+          <w:rFonts w:ascii="Consolas" w:eastAsia="Times New Roman" w:hAnsi="Consolas" w:cs="Times New Roman"/>
+          <w:i/>
+          <w:iCs/>
+          <w:color w:val="C678DD"/>
+          <w:sz w:val="21"/>
+          <w:szCs w:val="21"/>
+          <w:lang w:eastAsia="es-AR"/>
+        </w:rPr>
+        <w:t>as</w:t>
+      </w:r>
+      <w:r>
+        <w:rPr>
+          <w:rFonts w:ascii="Consolas" w:eastAsia="Times New Roman" w:hAnsi="Consolas" w:cs="Times New Roman"/>
+          <w:color w:val="ABB2BF"/>
+          <w:sz w:val="21"/>
+          <w:szCs w:val="21"/>
+          <w:lang w:eastAsia="es-AR"/>
+        </w:rPr>
+        <w:t> </w:t>
+      </w:r>
+      <w:r>
+        <w:rPr>
+          <w:rFonts w:ascii="Consolas" w:eastAsia="Times New Roman" w:hAnsi="Consolas" w:cs="Times New Roman"/>
+          <w:color w:val="E06C75"/>
+          <w:sz w:val="21"/>
+          <w:szCs w:val="21"/>
+          <w:lang w:eastAsia="es-AR"/>
+        </w:rPr>
+        <w:t>with_archivo</w:t>
+      </w:r>
+      <w:r>
+        <w:rPr>
+          <w:rFonts w:ascii="Consolas" w:eastAsia="Times New Roman" w:hAnsi="Consolas" w:cs="Times New Roman"/>
+          <w:color w:val="ABB2BF"/>
+          <w:sz w:val="21"/>
+          <w:szCs w:val="21"/>
+          <w:lang w:eastAsia="es-AR"/>
+        </w:rPr>
+        <w:t>:</w:t>
+      </w:r>
+    </w:p>
+    <w:p>
+      <w:pPr>
+        <w:rPr>
+          <w:lang w:val="es-ES"/>
+        </w:rPr>
+      </w:pPr>
+    </w:p>
+    <w:p>
+      <w:pPr>
+        <w:rPr>
+          <w:lang w:val="es-ES"/>
+        </w:rPr>
+      </w:pPr>
+      <w:r>
+        <w:rPr>
+          <w:lang w:val="es-ES"/>
+        </w:rPr>
+        <w:t xml:space="preserve">dentro de este bloque de código se abre y cierra el archivo renombrado como </w:t>
+      </w:r>
+      <w:r>
+        <w:rPr>
+          <w:b/>
+          <w:bCs/>
+          <w:lang w:val="es-ES"/>
+        </w:rPr>
+        <w:t>with_archivo</w:t>
+      </w:r>
+    </w:p>
+    <w:p>
+      <w:pPr>
+        <w:rPr>
+          <w:lang w:val="es-ES"/>
+        </w:rPr>
+      </w:pPr>
+      <w:r>
+        <w:rPr>
+          <w:lang w:val="es-ES"/>
+        </w:rPr>
+        <w:t>los métodos que se encargan de esto son __enter__() y __exit__() que pueden ser sobreescritos</w:t>
+      </w:r>
+    </w:p>
+    <w:p>
+      <w:pPr>
+        <w:rPr>
+          <w:lang w:val="es-ES"/>
+        </w:rPr>
+      </w:pPr>
+      <w:r>
+        <w:rPr>
+          <w:b/>
+          <w:bCs/>
+          <w:u w:val="single"/>
+          <w:lang w:val="es-ES"/>
+        </w:rPr>
+        <w:t>CREANDO UNA CLASE QUE ADMINISTRE RECURSOS</w:t>
+      </w:r>
+    </w:p>
+    <w:p>
+      <w:pPr>
+        <w:rPr>
+          <w:lang w:val="es-ES"/>
+        </w:rPr>
+      </w:pPr>
+      <w:r>
+        <w:rPr>
+          <w:lang w:val="es-ES"/>
+        </w:rPr>
+        <w:t>Para manejar archivos de forma personalizada es necesario crear una clase. No es necesario que extienda desde otra, pero si que sobreescriba los métodos __enter__() y __exit__()</w:t>
+      </w:r>
+    </w:p>
+    <w:p>
+      <w:pPr>
+        <w:rPr>
+          <w:lang w:val="es-ES"/>
+        </w:rPr>
+      </w:pPr>
+    </w:p>
+    <w:p>
+      <w:pPr>
+        <w:rPr>
+          <w:lang w:val="es-ES"/>
+        </w:rPr>
+      </w:pPr>
+    </w:p>
+    <w:p>
+      <w:pPr>
+        <w:rPr>
+          <w:lang w:val="es-ES"/>
+        </w:rPr>
+      </w:pPr>
+    </w:p>
+    <w:p>
+      <w:pPr>
+        <w:rPr>
+          <w:lang w:val="es-ES"/>
+        </w:rPr>
+      </w:pPr>
+    </w:p>
+    <w:p>
+      <w:pPr>
+        <w:rPr>
+          <w:lang w:val="es-ES"/>
+        </w:rPr>
+      </w:pPr>
+    </w:p>
+    <w:p>
+      <w:pPr>
+        <w:rPr>
+          <w:lang w:val="es-ES"/>
+        </w:rPr>
+      </w:pPr>
+    </w:p>
+    <w:p>
+      <w:pPr>
+        <w:rPr>
+          <w:lang w:val="es-ES"/>
+        </w:rPr>
+      </w:pPr>
+    </w:p>
+    <w:p>
+      <w:pPr>
+        <w:rPr>
+          <w:lang w:val="es-ES"/>
+        </w:rPr>
+      </w:pPr>
+    </w:p>
+    <w:p>
+      <w:pPr>
+        <w:shd w:val="clear" w:color="auto" w:fill="282C34"/>
+        <w:spacing w:after="0" w:line="285" w:lineRule="atLeast"/>
+        <w:rPr>
+          <w:rFonts w:ascii="Consolas" w:eastAsia="Times New Roman" w:hAnsi="Consolas" w:cs="Times New Roman"/>
+          <w:color w:val="ABB2BF"/>
+          <w:sz w:val="21"/>
+          <w:szCs w:val="21"/>
+          <w:lang w:eastAsia="es-AR"/>
+        </w:rPr>
+      </w:pPr>
+      <w:r>
+        <w:rPr>
+          <w:rFonts w:ascii="Consolas" w:eastAsia="Times New Roman" w:hAnsi="Consolas" w:cs="Times New Roman"/>
+          <w:color w:val="C678DD"/>
+          <w:sz w:val="21"/>
+          <w:szCs w:val="21"/>
+          <w:lang w:eastAsia="es-AR"/>
+        </w:rPr>
         <w:lastRenderedPageBreak/>
-        <w:t xml:space="preserve">['Agregando información al archivo\n', '0\n', '1\n', '2\n', '3\n', '4\n', '5\n', '6\n', '7\n', '8\n', '9\n', '10\n', '11\n', '12\n', </w:t>
-      </w:r>
-    </w:p>
-    <w:p>
-      <w:pPr>
-        <w:rPr>
-          <w:lang w:val="es-ES"/>
-        </w:rPr>
-      </w:pPr>
-      <w:r>
-        <w:rPr>
-          <w:lang w:val="es-ES"/>
-        </w:rPr>
-        <w:t>'13\n', '14\n', '15\n', '16\n', '17\n', '18\n', '19\n', '20\n', '21\n', '22\n', '23\n', '24\n', '25\n', '26\n', '27\n', '28\n', '29\n', '30\n', '31\n', '32\n', '33\n', '34\n', '35\n', '36\n', '37\n', '38\n', '39\n', '40\n', '41\n', '42\n', '43\n', '44\n', '45\n', '46\n', '47\n', '48\n', '49\n', '50\n', '51\n', '52\n', '53\n', '54\n', '55\n', '56\n', '57\n', '58\n', '59\n', '60\n', '61\n', '62\n', '63\n', '64\n', '65\n', '66\n', '67\n', '68\n', '69\n', '70\n', '71\n', '72\n', '73\n', '74\n', '75\n', '76\n', '77\n', '78\n', '79\n', '80\n', '81\n', '82\n', '83\n', '84\n', '85\n', '86\n', '87\n', '88\n', '89\n', '90\n', '91\n', '92\n', '93\n', '94\n', '95\n', '96\n', '97\n', '98\n', '99\n', '100\n']</w:t>
-      </w:r>
-    </w:p>
-    <w:p>
-      <w:pPr>
-        <w:rPr>
-          <w:lang w:val="es-ES"/>
-        </w:rPr>
-      </w:pPr>
+        <w:t>class</w:t>
+      </w:r>
+      <w:r>
+        <w:rPr>
+          <w:rFonts w:ascii="Consolas" w:eastAsia="Times New Roman" w:hAnsi="Consolas" w:cs="Times New Roman"/>
+          <w:color w:val="ABB2BF"/>
+          <w:sz w:val="21"/>
+          <w:szCs w:val="21"/>
+          <w:lang w:eastAsia="es-AR"/>
+        </w:rPr>
+        <w:t> </w:t>
+      </w:r>
+      <w:r>
+        <w:rPr>
+          <w:rFonts w:ascii="Consolas" w:eastAsia="Times New Roman" w:hAnsi="Consolas" w:cs="Times New Roman"/>
+          <w:color w:val="E5C07B"/>
+          <w:sz w:val="21"/>
+          <w:szCs w:val="21"/>
+          <w:lang w:eastAsia="es-AR"/>
+        </w:rPr>
+        <w:t>ManejoArchivos</w:t>
+      </w:r>
+      <w:r>
+        <w:rPr>
+          <w:rFonts w:ascii="Consolas" w:eastAsia="Times New Roman" w:hAnsi="Consolas" w:cs="Times New Roman"/>
+          <w:color w:val="ABB2BF"/>
+          <w:sz w:val="21"/>
+          <w:szCs w:val="21"/>
+          <w:lang w:eastAsia="es-AR"/>
+        </w:rPr>
+        <w:t>:</w:t>
+      </w:r>
+    </w:p>
+    <w:p>
+      <w:pPr>
+        <w:shd w:val="clear" w:color="auto" w:fill="282C34"/>
+        <w:spacing w:after="0" w:line="285" w:lineRule="atLeast"/>
+        <w:rPr>
+          <w:rFonts w:ascii="Consolas" w:eastAsia="Times New Roman" w:hAnsi="Consolas" w:cs="Times New Roman"/>
+          <w:color w:val="ABB2BF"/>
+          <w:sz w:val="21"/>
+          <w:szCs w:val="21"/>
+          <w:lang w:eastAsia="es-AR"/>
+        </w:rPr>
+      </w:pPr>
+    </w:p>
+    <w:p>
+      <w:pPr>
+        <w:shd w:val="clear" w:color="auto" w:fill="282C34"/>
+        <w:spacing w:after="0" w:line="285" w:lineRule="atLeast"/>
+        <w:rPr>
+          <w:rFonts w:ascii="Consolas" w:eastAsia="Times New Roman" w:hAnsi="Consolas" w:cs="Times New Roman"/>
+          <w:color w:val="ABB2BF"/>
+          <w:sz w:val="21"/>
+          <w:szCs w:val="21"/>
+          <w:lang w:eastAsia="es-AR"/>
+        </w:rPr>
+      </w:pPr>
+      <w:r>
+        <w:rPr>
+          <w:rFonts w:ascii="Consolas" w:eastAsia="Times New Roman" w:hAnsi="Consolas" w:cs="Times New Roman"/>
+          <w:color w:val="ABB2BF"/>
+          <w:sz w:val="21"/>
+          <w:szCs w:val="21"/>
+          <w:lang w:eastAsia="es-AR"/>
+        </w:rPr>
+        <w:t>    </w:t>
+      </w:r>
+      <w:r>
+        <w:rPr>
+          <w:rFonts w:ascii="Consolas" w:eastAsia="Times New Roman" w:hAnsi="Consolas" w:cs="Times New Roman"/>
+          <w:color w:val="C678DD"/>
+          <w:sz w:val="21"/>
+          <w:szCs w:val="21"/>
+          <w:lang w:eastAsia="es-AR"/>
+        </w:rPr>
+        <w:t>def</w:t>
+      </w:r>
+      <w:r>
+        <w:rPr>
+          <w:rFonts w:ascii="Consolas" w:eastAsia="Times New Roman" w:hAnsi="Consolas" w:cs="Times New Roman"/>
+          <w:color w:val="ABB2BF"/>
+          <w:sz w:val="21"/>
+          <w:szCs w:val="21"/>
+          <w:lang w:eastAsia="es-AR"/>
+        </w:rPr>
+        <w:t> </w:t>
+      </w:r>
+      <w:r>
+        <w:rPr>
+          <w:rFonts w:ascii="Consolas" w:eastAsia="Times New Roman" w:hAnsi="Consolas" w:cs="Times New Roman"/>
+          <w:color w:val="56B6C2"/>
+          <w:sz w:val="21"/>
+          <w:szCs w:val="21"/>
+          <w:lang w:eastAsia="es-AR"/>
+        </w:rPr>
+        <w:t>__init__</w:t>
+      </w:r>
+      <w:r>
+        <w:rPr>
+          <w:rFonts w:ascii="Consolas" w:eastAsia="Times New Roman" w:hAnsi="Consolas" w:cs="Times New Roman"/>
+          <w:color w:val="ABB2BF"/>
+          <w:sz w:val="21"/>
+          <w:szCs w:val="21"/>
+          <w:lang w:eastAsia="es-AR"/>
+        </w:rPr>
+        <w:t>(</w:t>
+      </w:r>
+      <w:r>
+        <w:rPr>
+          <w:rFonts w:ascii="Consolas" w:eastAsia="Times New Roman" w:hAnsi="Consolas" w:cs="Times New Roman"/>
+          <w:i/>
+          <w:iCs/>
+          <w:color w:val="E5C07B"/>
+          <w:sz w:val="21"/>
+          <w:szCs w:val="21"/>
+          <w:lang w:eastAsia="es-AR"/>
+        </w:rPr>
+        <w:t>self</w:t>
+      </w:r>
+      <w:r>
+        <w:rPr>
+          <w:rFonts w:ascii="Consolas" w:eastAsia="Times New Roman" w:hAnsi="Consolas" w:cs="Times New Roman"/>
+          <w:color w:val="ABB2BF"/>
+          <w:sz w:val="21"/>
+          <w:szCs w:val="21"/>
+          <w:lang w:eastAsia="es-AR"/>
+        </w:rPr>
+        <w:t>, </w:t>
+      </w:r>
+      <w:r>
+        <w:rPr>
+          <w:rFonts w:ascii="Consolas" w:eastAsia="Times New Roman" w:hAnsi="Consolas" w:cs="Times New Roman"/>
+          <w:i/>
+          <w:iCs/>
+          <w:color w:val="E06C75"/>
+          <w:sz w:val="21"/>
+          <w:szCs w:val="21"/>
+          <w:lang w:eastAsia="es-AR"/>
+        </w:rPr>
+        <w:t>nombre</w:t>
+      </w:r>
+      <w:r>
+        <w:rPr>
+          <w:rFonts w:ascii="Consolas" w:eastAsia="Times New Roman" w:hAnsi="Consolas" w:cs="Times New Roman"/>
+          <w:color w:val="ABB2BF"/>
+          <w:sz w:val="21"/>
+          <w:szCs w:val="21"/>
+          <w:lang w:eastAsia="es-AR"/>
+        </w:rPr>
+        <w:t>) -&gt; </w:t>
+      </w:r>
+      <w:r>
+        <w:rPr>
+          <w:rFonts w:ascii="Consolas" w:eastAsia="Times New Roman" w:hAnsi="Consolas" w:cs="Times New Roman"/>
+          <w:color w:val="D19A66"/>
+          <w:sz w:val="21"/>
+          <w:szCs w:val="21"/>
+          <w:lang w:eastAsia="es-AR"/>
+        </w:rPr>
+        <w:t>None</w:t>
+      </w:r>
+      <w:r>
+        <w:rPr>
+          <w:rFonts w:ascii="Consolas" w:eastAsia="Times New Roman" w:hAnsi="Consolas" w:cs="Times New Roman"/>
+          <w:color w:val="ABB2BF"/>
+          <w:sz w:val="21"/>
+          <w:szCs w:val="21"/>
+          <w:lang w:eastAsia="es-AR"/>
+        </w:rPr>
+        <w:t>:</w:t>
+      </w:r>
+    </w:p>
+    <w:p>
+      <w:pPr>
+        <w:shd w:val="clear" w:color="auto" w:fill="282C34"/>
+        <w:spacing w:after="0" w:line="285" w:lineRule="atLeast"/>
+        <w:rPr>
+          <w:rFonts w:ascii="Consolas" w:eastAsia="Times New Roman" w:hAnsi="Consolas" w:cs="Times New Roman"/>
+          <w:color w:val="ABB2BF"/>
+          <w:sz w:val="21"/>
+          <w:szCs w:val="21"/>
+          <w:lang w:eastAsia="es-AR"/>
+        </w:rPr>
+      </w:pPr>
+      <w:r>
+        <w:rPr>
+          <w:rFonts w:ascii="Consolas" w:eastAsia="Times New Roman" w:hAnsi="Consolas" w:cs="Times New Roman"/>
+          <w:color w:val="ABB2BF"/>
+          <w:sz w:val="21"/>
+          <w:szCs w:val="21"/>
+          <w:lang w:eastAsia="es-AR"/>
+        </w:rPr>
+        <w:t>        </w:t>
+      </w:r>
+      <w:r>
+        <w:rPr>
+          <w:rFonts w:ascii="Consolas" w:eastAsia="Times New Roman" w:hAnsi="Consolas" w:cs="Times New Roman"/>
+          <w:i/>
+          <w:iCs/>
+          <w:color w:val="E5C07B"/>
+          <w:sz w:val="21"/>
+          <w:szCs w:val="21"/>
+          <w:lang w:eastAsia="es-AR"/>
+        </w:rPr>
+        <w:t>self</w:t>
+      </w:r>
+      <w:r>
+        <w:rPr>
+          <w:rFonts w:ascii="Consolas" w:eastAsia="Times New Roman" w:hAnsi="Consolas" w:cs="Times New Roman"/>
+          <w:color w:val="ABB2BF"/>
+          <w:sz w:val="21"/>
+          <w:szCs w:val="21"/>
+          <w:lang w:eastAsia="es-AR"/>
+        </w:rPr>
+        <w:t>.</w:t>
+      </w:r>
+      <w:r>
+        <w:rPr>
+          <w:rFonts w:ascii="Consolas" w:eastAsia="Times New Roman" w:hAnsi="Consolas" w:cs="Times New Roman"/>
+          <w:color w:val="E06C75"/>
+          <w:sz w:val="21"/>
+          <w:szCs w:val="21"/>
+          <w:lang w:eastAsia="es-AR"/>
+        </w:rPr>
+        <w:t>nombre</w:t>
+      </w:r>
+      <w:r>
+        <w:rPr>
+          <w:rFonts w:ascii="Consolas" w:eastAsia="Times New Roman" w:hAnsi="Consolas" w:cs="Times New Roman"/>
+          <w:color w:val="ABB2BF"/>
+          <w:sz w:val="21"/>
+          <w:szCs w:val="21"/>
+          <w:lang w:eastAsia="es-AR"/>
+        </w:rPr>
+        <w:t> </w:t>
+      </w:r>
+      <w:r>
+        <w:rPr>
+          <w:rFonts w:ascii="Consolas" w:eastAsia="Times New Roman" w:hAnsi="Consolas" w:cs="Times New Roman"/>
+          <w:color w:val="56B6C2"/>
+          <w:sz w:val="21"/>
+          <w:szCs w:val="21"/>
+          <w:lang w:eastAsia="es-AR"/>
+        </w:rPr>
+        <w:t>=</w:t>
+      </w:r>
+      <w:r>
+        <w:rPr>
+          <w:rFonts w:ascii="Consolas" w:eastAsia="Times New Roman" w:hAnsi="Consolas" w:cs="Times New Roman"/>
+          <w:color w:val="ABB2BF"/>
+          <w:sz w:val="21"/>
+          <w:szCs w:val="21"/>
+          <w:lang w:eastAsia="es-AR"/>
+        </w:rPr>
+        <w:t> </w:t>
+      </w:r>
+      <w:r>
+        <w:rPr>
+          <w:rFonts w:ascii="Consolas" w:eastAsia="Times New Roman" w:hAnsi="Consolas" w:cs="Times New Roman"/>
+          <w:i/>
+          <w:iCs/>
+          <w:color w:val="E06C75"/>
+          <w:sz w:val="21"/>
+          <w:szCs w:val="21"/>
+          <w:lang w:eastAsia="es-AR"/>
+        </w:rPr>
+        <w:t>nombre</w:t>
+      </w:r>
+    </w:p>
+    <w:p>
+      <w:pPr>
+        <w:shd w:val="clear" w:color="auto" w:fill="282C34"/>
+        <w:spacing w:after="0" w:line="285" w:lineRule="atLeast"/>
+        <w:rPr>
+          <w:rFonts w:ascii="Consolas" w:eastAsia="Times New Roman" w:hAnsi="Consolas" w:cs="Times New Roman"/>
+          <w:color w:val="ABB2BF"/>
+          <w:sz w:val="21"/>
+          <w:szCs w:val="21"/>
+          <w:lang w:eastAsia="es-AR"/>
+        </w:rPr>
+      </w:pPr>
+    </w:p>
+    <w:p>
+      <w:pPr>
+        <w:shd w:val="clear" w:color="auto" w:fill="282C34"/>
+        <w:spacing w:after="0" w:line="285" w:lineRule="atLeast"/>
+        <w:rPr>
+          <w:rFonts w:ascii="Consolas" w:eastAsia="Times New Roman" w:hAnsi="Consolas" w:cs="Times New Roman"/>
+          <w:color w:val="ABB2BF"/>
+          <w:sz w:val="21"/>
+          <w:szCs w:val="21"/>
+          <w:lang w:eastAsia="es-AR"/>
+        </w:rPr>
+      </w:pPr>
+      <w:r>
+        <w:rPr>
+          <w:rFonts w:ascii="Consolas" w:eastAsia="Times New Roman" w:hAnsi="Consolas" w:cs="Times New Roman"/>
+          <w:color w:val="ABB2BF"/>
+          <w:sz w:val="21"/>
+          <w:szCs w:val="21"/>
+          <w:lang w:eastAsia="es-AR"/>
+        </w:rPr>
+        <w:t>    </w:t>
+      </w:r>
+      <w:r>
+        <w:rPr>
+          <w:rFonts w:ascii="Consolas" w:eastAsia="Times New Roman" w:hAnsi="Consolas" w:cs="Times New Roman"/>
+          <w:color w:val="C678DD"/>
+          <w:sz w:val="21"/>
+          <w:szCs w:val="21"/>
+          <w:lang w:eastAsia="es-AR"/>
+        </w:rPr>
+        <w:t>def</w:t>
+      </w:r>
+      <w:r>
+        <w:rPr>
+          <w:rFonts w:ascii="Consolas" w:eastAsia="Times New Roman" w:hAnsi="Consolas" w:cs="Times New Roman"/>
+          <w:color w:val="ABB2BF"/>
+          <w:sz w:val="21"/>
+          <w:szCs w:val="21"/>
+          <w:lang w:eastAsia="es-AR"/>
+        </w:rPr>
+        <w:t> </w:t>
+      </w:r>
+      <w:r>
+        <w:rPr>
+          <w:rFonts w:ascii="Consolas" w:eastAsia="Times New Roman" w:hAnsi="Consolas" w:cs="Times New Roman"/>
+          <w:color w:val="56B6C2"/>
+          <w:sz w:val="21"/>
+          <w:szCs w:val="21"/>
+          <w:lang w:eastAsia="es-AR"/>
+        </w:rPr>
+        <w:t>__enter__</w:t>
+      </w:r>
+      <w:r>
+        <w:rPr>
+          <w:rFonts w:ascii="Consolas" w:eastAsia="Times New Roman" w:hAnsi="Consolas" w:cs="Times New Roman"/>
+          <w:color w:val="ABB2BF"/>
+          <w:sz w:val="21"/>
+          <w:szCs w:val="21"/>
+          <w:lang w:eastAsia="es-AR"/>
+        </w:rPr>
+        <w:t>(</w:t>
+      </w:r>
+      <w:r>
+        <w:rPr>
+          <w:rFonts w:ascii="Consolas" w:eastAsia="Times New Roman" w:hAnsi="Consolas" w:cs="Times New Roman"/>
+          <w:i/>
+          <w:iCs/>
+          <w:color w:val="E5C07B"/>
+          <w:sz w:val="21"/>
+          <w:szCs w:val="21"/>
+          <w:lang w:eastAsia="es-AR"/>
+        </w:rPr>
+        <w:t>self</w:t>
+      </w:r>
+      <w:r>
+        <w:rPr>
+          <w:rFonts w:ascii="Consolas" w:eastAsia="Times New Roman" w:hAnsi="Consolas" w:cs="Times New Roman"/>
+          <w:color w:val="ABB2BF"/>
+          <w:sz w:val="21"/>
+          <w:szCs w:val="21"/>
+          <w:lang w:eastAsia="es-AR"/>
+        </w:rPr>
+        <w:t>):</w:t>
+      </w:r>
+    </w:p>
+    <w:p>
+      <w:pPr>
+        <w:shd w:val="clear" w:color="auto" w:fill="282C34"/>
+        <w:spacing w:after="0" w:line="285" w:lineRule="atLeast"/>
+        <w:rPr>
+          <w:rFonts w:ascii="Consolas" w:eastAsia="Times New Roman" w:hAnsi="Consolas" w:cs="Times New Roman"/>
+          <w:color w:val="ABB2BF"/>
+          <w:sz w:val="21"/>
+          <w:szCs w:val="21"/>
+          <w:lang w:eastAsia="es-AR"/>
+        </w:rPr>
+      </w:pPr>
+      <w:r>
+        <w:rPr>
+          <w:rFonts w:ascii="Consolas" w:eastAsia="Times New Roman" w:hAnsi="Consolas" w:cs="Times New Roman"/>
+          <w:color w:val="ABB2BF"/>
+          <w:sz w:val="21"/>
+          <w:szCs w:val="21"/>
+          <w:lang w:eastAsia="es-AR"/>
+        </w:rPr>
+        <w:t>        </w:t>
+      </w:r>
+      <w:r>
+        <w:rPr>
+          <w:rFonts w:ascii="Consolas" w:eastAsia="Times New Roman" w:hAnsi="Consolas" w:cs="Times New Roman"/>
+          <w:color w:val="61AFEF"/>
+          <w:sz w:val="21"/>
+          <w:szCs w:val="21"/>
+          <w:lang w:eastAsia="es-AR"/>
+        </w:rPr>
+        <w:t>print</w:t>
+      </w:r>
+      <w:r>
+        <w:rPr>
+          <w:rFonts w:ascii="Consolas" w:eastAsia="Times New Roman" w:hAnsi="Consolas" w:cs="Times New Roman"/>
+          <w:color w:val="ABB2BF"/>
+          <w:sz w:val="21"/>
+          <w:szCs w:val="21"/>
+          <w:lang w:eastAsia="es-AR"/>
+        </w:rPr>
+        <w:t>(</w:t>
+      </w:r>
+      <w:r>
+        <w:rPr>
+          <w:rFonts w:ascii="Consolas" w:eastAsia="Times New Roman" w:hAnsi="Consolas" w:cs="Times New Roman"/>
+          <w:color w:val="98C379"/>
+          <w:sz w:val="21"/>
+          <w:szCs w:val="21"/>
+          <w:lang w:eastAsia="es-AR"/>
+        </w:rPr>
+        <w:t>'estamos abriendo el archivo'</w:t>
+      </w:r>
+      <w:r>
+        <w:rPr>
+          <w:rFonts w:ascii="Consolas" w:eastAsia="Times New Roman" w:hAnsi="Consolas" w:cs="Times New Roman"/>
+          <w:color w:val="ABB2BF"/>
+          <w:sz w:val="21"/>
+          <w:szCs w:val="21"/>
+          <w:lang w:eastAsia="es-AR"/>
+        </w:rPr>
+        <w:t>.</w:t>
+      </w:r>
+      <w:r>
+        <w:rPr>
+          <w:rFonts w:ascii="Consolas" w:eastAsia="Times New Roman" w:hAnsi="Consolas" w:cs="Times New Roman"/>
+          <w:color w:val="61AFEF"/>
+          <w:sz w:val="21"/>
+          <w:szCs w:val="21"/>
+          <w:lang w:eastAsia="es-AR"/>
+        </w:rPr>
+        <w:t>center</w:t>
+      </w:r>
+      <w:r>
+        <w:rPr>
+          <w:rFonts w:ascii="Consolas" w:eastAsia="Times New Roman" w:hAnsi="Consolas" w:cs="Times New Roman"/>
+          <w:color w:val="ABB2BF"/>
+          <w:sz w:val="21"/>
+          <w:szCs w:val="21"/>
+          <w:lang w:eastAsia="es-AR"/>
+        </w:rPr>
+        <w:t>(</w:t>
+      </w:r>
+      <w:r>
+        <w:rPr>
+          <w:rFonts w:ascii="Consolas" w:eastAsia="Times New Roman" w:hAnsi="Consolas" w:cs="Times New Roman"/>
+          <w:color w:val="D19A66"/>
+          <w:sz w:val="21"/>
+          <w:szCs w:val="21"/>
+          <w:lang w:eastAsia="es-AR"/>
+        </w:rPr>
+        <w:t>50</w:t>
+      </w:r>
+      <w:r>
+        <w:rPr>
+          <w:rFonts w:ascii="Consolas" w:eastAsia="Times New Roman" w:hAnsi="Consolas" w:cs="Times New Roman"/>
+          <w:color w:val="ABB2BF"/>
+          <w:sz w:val="21"/>
+          <w:szCs w:val="21"/>
+          <w:lang w:eastAsia="es-AR"/>
+        </w:rPr>
+        <w:t>, </w:t>
+      </w:r>
+      <w:r>
+        <w:rPr>
+          <w:rFonts w:ascii="Consolas" w:eastAsia="Times New Roman" w:hAnsi="Consolas" w:cs="Times New Roman"/>
+          <w:color w:val="98C379"/>
+          <w:sz w:val="21"/>
+          <w:szCs w:val="21"/>
+          <w:lang w:eastAsia="es-AR"/>
+        </w:rPr>
+        <w:t>'-'</w:t>
+      </w:r>
+      <w:r>
+        <w:rPr>
+          <w:rFonts w:ascii="Consolas" w:eastAsia="Times New Roman" w:hAnsi="Consolas" w:cs="Times New Roman"/>
+          <w:color w:val="ABB2BF"/>
+          <w:sz w:val="21"/>
+          <w:szCs w:val="21"/>
+          <w:lang w:eastAsia="es-AR"/>
+        </w:rPr>
+        <w:t>))</w:t>
+      </w:r>
+    </w:p>
+    <w:p>
+      <w:pPr>
+        <w:shd w:val="clear" w:color="auto" w:fill="282C34"/>
+        <w:spacing w:after="0" w:line="285" w:lineRule="atLeast"/>
+        <w:rPr>
+          <w:rFonts w:ascii="Consolas" w:eastAsia="Times New Roman" w:hAnsi="Consolas" w:cs="Times New Roman"/>
+          <w:color w:val="ABB2BF"/>
+          <w:sz w:val="21"/>
+          <w:szCs w:val="21"/>
+          <w:lang w:eastAsia="es-AR"/>
+        </w:rPr>
+      </w:pPr>
+      <w:r>
+        <w:rPr>
+          <w:rFonts w:ascii="Consolas" w:eastAsia="Times New Roman" w:hAnsi="Consolas" w:cs="Times New Roman"/>
+          <w:color w:val="ABB2BF"/>
+          <w:sz w:val="21"/>
+          <w:szCs w:val="21"/>
+          <w:lang w:eastAsia="es-AR"/>
+        </w:rPr>
+        <w:t>        </w:t>
+      </w:r>
+      <w:r>
+        <w:rPr>
+          <w:rFonts w:ascii="Consolas" w:eastAsia="Times New Roman" w:hAnsi="Consolas" w:cs="Times New Roman"/>
+          <w:i/>
+          <w:iCs/>
+          <w:color w:val="E5C07B"/>
+          <w:sz w:val="21"/>
+          <w:szCs w:val="21"/>
+          <w:lang w:eastAsia="es-AR"/>
+        </w:rPr>
+        <w:t>self</w:t>
+      </w:r>
+      <w:r>
+        <w:rPr>
+          <w:rFonts w:ascii="Consolas" w:eastAsia="Times New Roman" w:hAnsi="Consolas" w:cs="Times New Roman"/>
+          <w:color w:val="ABB2BF"/>
+          <w:sz w:val="21"/>
+          <w:szCs w:val="21"/>
+          <w:lang w:eastAsia="es-AR"/>
+        </w:rPr>
+        <w:t>.</w:t>
+      </w:r>
+      <w:r>
+        <w:rPr>
+          <w:rFonts w:ascii="Consolas" w:eastAsia="Times New Roman" w:hAnsi="Consolas" w:cs="Times New Roman"/>
+          <w:color w:val="E06C75"/>
+          <w:sz w:val="21"/>
+          <w:szCs w:val="21"/>
+          <w:lang w:eastAsia="es-AR"/>
+        </w:rPr>
+        <w:t>nombre</w:t>
+      </w:r>
+      <w:r>
+        <w:rPr>
+          <w:rFonts w:ascii="Consolas" w:eastAsia="Times New Roman" w:hAnsi="Consolas" w:cs="Times New Roman"/>
+          <w:color w:val="ABB2BF"/>
+          <w:sz w:val="21"/>
+          <w:szCs w:val="21"/>
+          <w:lang w:eastAsia="es-AR"/>
+        </w:rPr>
+        <w:t> </w:t>
+      </w:r>
+      <w:r>
+        <w:rPr>
+          <w:rFonts w:ascii="Consolas" w:eastAsia="Times New Roman" w:hAnsi="Consolas" w:cs="Times New Roman"/>
+          <w:color w:val="56B6C2"/>
+          <w:sz w:val="21"/>
+          <w:szCs w:val="21"/>
+          <w:lang w:eastAsia="es-AR"/>
+        </w:rPr>
+        <w:t>=</w:t>
+      </w:r>
+      <w:r>
+        <w:rPr>
+          <w:rFonts w:ascii="Consolas" w:eastAsia="Times New Roman" w:hAnsi="Consolas" w:cs="Times New Roman"/>
+          <w:color w:val="ABB2BF"/>
+          <w:sz w:val="21"/>
+          <w:szCs w:val="21"/>
+          <w:lang w:eastAsia="es-AR"/>
+        </w:rPr>
+        <w:t> </w:t>
+      </w:r>
+      <w:r>
+        <w:rPr>
+          <w:rFonts w:ascii="Consolas" w:eastAsia="Times New Roman" w:hAnsi="Consolas" w:cs="Times New Roman"/>
+          <w:color w:val="61AFEF"/>
+          <w:sz w:val="21"/>
+          <w:szCs w:val="21"/>
+          <w:lang w:eastAsia="es-AR"/>
+        </w:rPr>
+        <w:t>open</w:t>
+      </w:r>
+      <w:r>
+        <w:rPr>
+          <w:rFonts w:ascii="Consolas" w:eastAsia="Times New Roman" w:hAnsi="Consolas" w:cs="Times New Roman"/>
+          <w:color w:val="ABB2BF"/>
+          <w:sz w:val="21"/>
+          <w:szCs w:val="21"/>
+          <w:lang w:eastAsia="es-AR"/>
+        </w:rPr>
+        <w:t>(</w:t>
+      </w:r>
+      <w:r>
+        <w:rPr>
+          <w:rFonts w:ascii="Consolas" w:eastAsia="Times New Roman" w:hAnsi="Consolas" w:cs="Times New Roman"/>
+          <w:i/>
+          <w:iCs/>
+          <w:color w:val="E5C07B"/>
+          <w:sz w:val="21"/>
+          <w:szCs w:val="21"/>
+          <w:lang w:eastAsia="es-AR"/>
+        </w:rPr>
+        <w:t>self</w:t>
+      </w:r>
+      <w:r>
+        <w:rPr>
+          <w:rFonts w:ascii="Consolas" w:eastAsia="Times New Roman" w:hAnsi="Consolas" w:cs="Times New Roman"/>
+          <w:color w:val="ABB2BF"/>
+          <w:sz w:val="21"/>
+          <w:szCs w:val="21"/>
+          <w:lang w:eastAsia="es-AR"/>
+        </w:rPr>
+        <w:t>.</w:t>
+      </w:r>
+      <w:r>
+        <w:rPr>
+          <w:rFonts w:ascii="Consolas" w:eastAsia="Times New Roman" w:hAnsi="Consolas" w:cs="Times New Roman"/>
+          <w:color w:val="E06C75"/>
+          <w:sz w:val="21"/>
+          <w:szCs w:val="21"/>
+          <w:lang w:eastAsia="es-AR"/>
+        </w:rPr>
+        <w:t>nombre</w:t>
+      </w:r>
+      <w:r>
+        <w:rPr>
+          <w:rFonts w:ascii="Consolas" w:eastAsia="Times New Roman" w:hAnsi="Consolas" w:cs="Times New Roman"/>
+          <w:color w:val="ABB2BF"/>
+          <w:sz w:val="21"/>
+          <w:szCs w:val="21"/>
+          <w:lang w:eastAsia="es-AR"/>
+        </w:rPr>
+        <w:t>, </w:t>
+      </w:r>
+      <w:r>
+        <w:rPr>
+          <w:rFonts w:ascii="Consolas" w:eastAsia="Times New Roman" w:hAnsi="Consolas" w:cs="Times New Roman"/>
+          <w:color w:val="98C379"/>
+          <w:sz w:val="21"/>
+          <w:szCs w:val="21"/>
+          <w:lang w:eastAsia="es-AR"/>
+        </w:rPr>
+        <w:t>'r'</w:t>
+      </w:r>
+      <w:r>
+        <w:rPr>
+          <w:rFonts w:ascii="Consolas" w:eastAsia="Times New Roman" w:hAnsi="Consolas" w:cs="Times New Roman"/>
+          <w:color w:val="ABB2BF"/>
+          <w:sz w:val="21"/>
+          <w:szCs w:val="21"/>
+          <w:lang w:eastAsia="es-AR"/>
+        </w:rPr>
+        <w:t>, </w:t>
+      </w:r>
+      <w:r>
+        <w:rPr>
+          <w:rFonts w:ascii="Consolas" w:eastAsia="Times New Roman" w:hAnsi="Consolas" w:cs="Times New Roman"/>
+          <w:i/>
+          <w:iCs/>
+          <w:color w:val="E06C75"/>
+          <w:sz w:val="21"/>
+          <w:szCs w:val="21"/>
+          <w:lang w:eastAsia="es-AR"/>
+        </w:rPr>
+        <w:t>encoding</w:t>
+      </w:r>
+      <w:r>
+        <w:rPr>
+          <w:rFonts w:ascii="Consolas" w:eastAsia="Times New Roman" w:hAnsi="Consolas" w:cs="Times New Roman"/>
+          <w:color w:val="56B6C2"/>
+          <w:sz w:val="21"/>
+          <w:szCs w:val="21"/>
+          <w:lang w:eastAsia="es-AR"/>
+        </w:rPr>
+        <w:t>=</w:t>
+      </w:r>
+      <w:r>
+        <w:rPr>
+          <w:rFonts w:ascii="Consolas" w:eastAsia="Times New Roman" w:hAnsi="Consolas" w:cs="Times New Roman"/>
+          <w:color w:val="98C379"/>
+          <w:sz w:val="21"/>
+          <w:szCs w:val="21"/>
+          <w:lang w:eastAsia="es-AR"/>
+        </w:rPr>
+        <w:t>'utf8'</w:t>
+      </w:r>
+      <w:r>
+        <w:rPr>
+          <w:rFonts w:ascii="Consolas" w:eastAsia="Times New Roman" w:hAnsi="Consolas" w:cs="Times New Roman"/>
+          <w:color w:val="ABB2BF"/>
+          <w:sz w:val="21"/>
+          <w:szCs w:val="21"/>
+          <w:lang w:eastAsia="es-AR"/>
+        </w:rPr>
+        <w:t>)</w:t>
+      </w:r>
+    </w:p>
+    <w:p>
+      <w:pPr>
+        <w:shd w:val="clear" w:color="auto" w:fill="282C34"/>
+        <w:spacing w:after="0" w:line="285" w:lineRule="atLeast"/>
+        <w:rPr>
+          <w:rFonts w:ascii="Consolas" w:eastAsia="Times New Roman" w:hAnsi="Consolas" w:cs="Times New Roman"/>
+          <w:color w:val="ABB2BF"/>
+          <w:sz w:val="21"/>
+          <w:szCs w:val="21"/>
+          <w:lang w:eastAsia="es-AR"/>
+        </w:rPr>
+      </w:pPr>
+      <w:r>
+        <w:rPr>
+          <w:rFonts w:ascii="Consolas" w:eastAsia="Times New Roman" w:hAnsi="Consolas" w:cs="Times New Roman"/>
+          <w:color w:val="ABB2BF"/>
+          <w:sz w:val="21"/>
+          <w:szCs w:val="21"/>
+          <w:lang w:eastAsia="es-AR"/>
+        </w:rPr>
+        <w:t>        </w:t>
+      </w:r>
+      <w:r>
+        <w:rPr>
+          <w:rFonts w:ascii="Consolas" w:eastAsia="Times New Roman" w:hAnsi="Consolas" w:cs="Times New Roman"/>
+          <w:i/>
+          <w:iCs/>
+          <w:color w:val="C678DD"/>
+          <w:sz w:val="21"/>
+          <w:szCs w:val="21"/>
+          <w:lang w:eastAsia="es-AR"/>
+        </w:rPr>
+        <w:t>return</w:t>
+      </w:r>
+      <w:r>
+        <w:rPr>
+          <w:rFonts w:ascii="Consolas" w:eastAsia="Times New Roman" w:hAnsi="Consolas" w:cs="Times New Roman"/>
+          <w:color w:val="ABB2BF"/>
+          <w:sz w:val="21"/>
+          <w:szCs w:val="21"/>
+          <w:lang w:eastAsia="es-AR"/>
+        </w:rPr>
+        <w:t> </w:t>
+      </w:r>
+      <w:r>
+        <w:rPr>
+          <w:rFonts w:ascii="Consolas" w:eastAsia="Times New Roman" w:hAnsi="Consolas" w:cs="Times New Roman"/>
+          <w:i/>
+          <w:iCs/>
+          <w:color w:val="E5C07B"/>
+          <w:sz w:val="21"/>
+          <w:szCs w:val="21"/>
+          <w:lang w:eastAsia="es-AR"/>
+        </w:rPr>
+        <w:t>self</w:t>
+      </w:r>
+      <w:r>
+        <w:rPr>
+          <w:rFonts w:ascii="Consolas" w:eastAsia="Times New Roman" w:hAnsi="Consolas" w:cs="Times New Roman"/>
+          <w:color w:val="ABB2BF"/>
+          <w:sz w:val="21"/>
+          <w:szCs w:val="21"/>
+          <w:lang w:eastAsia="es-AR"/>
+        </w:rPr>
+        <w:t>.</w:t>
+      </w:r>
+      <w:r>
+        <w:rPr>
+          <w:rFonts w:ascii="Consolas" w:eastAsia="Times New Roman" w:hAnsi="Consolas" w:cs="Times New Roman"/>
+          <w:color w:val="E06C75"/>
+          <w:sz w:val="21"/>
+          <w:szCs w:val="21"/>
+          <w:lang w:eastAsia="es-AR"/>
+        </w:rPr>
+        <w:t>nombre</w:t>
+      </w:r>
+    </w:p>
+    <w:p>
+      <w:pPr>
+        <w:shd w:val="clear" w:color="auto" w:fill="282C34"/>
+        <w:spacing w:after="0" w:line="285" w:lineRule="atLeast"/>
+        <w:rPr>
+          <w:rFonts w:ascii="Consolas" w:eastAsia="Times New Roman" w:hAnsi="Consolas" w:cs="Times New Roman"/>
+          <w:color w:val="ABB2BF"/>
+          <w:sz w:val="21"/>
+          <w:szCs w:val="21"/>
+          <w:lang w:eastAsia="es-AR"/>
+        </w:rPr>
+      </w:pPr>
+    </w:p>
+    <w:p>
+      <w:pPr>
+        <w:shd w:val="clear" w:color="auto" w:fill="282C34"/>
+        <w:spacing w:after="0" w:line="285" w:lineRule="atLeast"/>
+        <w:rPr>
+          <w:rFonts w:ascii="Consolas" w:eastAsia="Times New Roman" w:hAnsi="Consolas" w:cs="Times New Roman"/>
+          <w:color w:val="ABB2BF"/>
+          <w:sz w:val="21"/>
+          <w:szCs w:val="21"/>
+          <w:lang w:eastAsia="es-AR"/>
+        </w:rPr>
+      </w:pPr>
+      <w:r>
+        <w:rPr>
+          <w:rFonts w:ascii="Consolas" w:eastAsia="Times New Roman" w:hAnsi="Consolas" w:cs="Times New Roman"/>
+          <w:color w:val="ABB2BF"/>
+          <w:sz w:val="21"/>
+          <w:szCs w:val="21"/>
+          <w:lang w:eastAsia="es-AR"/>
+        </w:rPr>
+        <w:t>    </w:t>
+      </w:r>
+      <w:r>
+        <w:rPr>
+          <w:rFonts w:ascii="Consolas" w:eastAsia="Times New Roman" w:hAnsi="Consolas" w:cs="Times New Roman"/>
+          <w:color w:val="C678DD"/>
+          <w:sz w:val="21"/>
+          <w:szCs w:val="21"/>
+          <w:lang w:eastAsia="es-AR"/>
+        </w:rPr>
+        <w:t>def</w:t>
+      </w:r>
+      <w:r>
+        <w:rPr>
+          <w:rFonts w:ascii="Consolas" w:eastAsia="Times New Roman" w:hAnsi="Consolas" w:cs="Times New Roman"/>
+          <w:color w:val="ABB2BF"/>
+          <w:sz w:val="21"/>
+          <w:szCs w:val="21"/>
+          <w:lang w:eastAsia="es-AR"/>
+        </w:rPr>
+        <w:t> </w:t>
+      </w:r>
+      <w:r>
+        <w:rPr>
+          <w:rFonts w:ascii="Consolas" w:eastAsia="Times New Roman" w:hAnsi="Consolas" w:cs="Times New Roman"/>
+          <w:color w:val="56B6C2"/>
+          <w:sz w:val="21"/>
+          <w:szCs w:val="21"/>
+          <w:lang w:eastAsia="es-AR"/>
+        </w:rPr>
+        <w:t>__exit__</w:t>
+      </w:r>
+      <w:r>
+        <w:rPr>
+          <w:rFonts w:ascii="Consolas" w:eastAsia="Times New Roman" w:hAnsi="Consolas" w:cs="Times New Roman"/>
+          <w:color w:val="ABB2BF"/>
+          <w:sz w:val="21"/>
+          <w:szCs w:val="21"/>
+          <w:lang w:eastAsia="es-AR"/>
+        </w:rPr>
+        <w:t>(</w:t>
+      </w:r>
+      <w:r>
+        <w:rPr>
+          <w:rFonts w:ascii="Consolas" w:eastAsia="Times New Roman" w:hAnsi="Consolas" w:cs="Times New Roman"/>
+          <w:i/>
+          <w:iCs/>
+          <w:color w:val="E5C07B"/>
+          <w:sz w:val="21"/>
+          <w:szCs w:val="21"/>
+          <w:lang w:eastAsia="es-AR"/>
+        </w:rPr>
+        <w:t>self</w:t>
+      </w:r>
+      <w:r>
+        <w:rPr>
+          <w:rFonts w:ascii="Consolas" w:eastAsia="Times New Roman" w:hAnsi="Consolas" w:cs="Times New Roman"/>
+          <w:color w:val="ABB2BF"/>
+          <w:sz w:val="21"/>
+          <w:szCs w:val="21"/>
+          <w:lang w:eastAsia="es-AR"/>
+        </w:rPr>
+        <w:t>, </w:t>
+      </w:r>
+      <w:r>
+        <w:rPr>
+          <w:rFonts w:ascii="Consolas" w:eastAsia="Times New Roman" w:hAnsi="Consolas" w:cs="Times New Roman"/>
+          <w:i/>
+          <w:iCs/>
+          <w:color w:val="E06C75"/>
+          <w:sz w:val="21"/>
+          <w:szCs w:val="21"/>
+          <w:lang w:eastAsia="es-AR"/>
+        </w:rPr>
+        <w:t>execption_type</w:t>
+      </w:r>
+      <w:r>
+        <w:rPr>
+          <w:rFonts w:ascii="Consolas" w:eastAsia="Times New Roman" w:hAnsi="Consolas" w:cs="Times New Roman"/>
+          <w:color w:val="ABB2BF"/>
+          <w:sz w:val="21"/>
+          <w:szCs w:val="21"/>
+          <w:lang w:eastAsia="es-AR"/>
+        </w:rPr>
+        <w:t>, </w:t>
+      </w:r>
+      <w:r>
+        <w:rPr>
+          <w:rFonts w:ascii="Consolas" w:eastAsia="Times New Roman" w:hAnsi="Consolas" w:cs="Times New Roman"/>
+          <w:i/>
+          <w:iCs/>
+          <w:color w:val="E06C75"/>
+          <w:sz w:val="21"/>
+          <w:szCs w:val="21"/>
+          <w:lang w:eastAsia="es-AR"/>
+        </w:rPr>
+        <w:t>exception_value</w:t>
+      </w:r>
+      <w:r>
+        <w:rPr>
+          <w:rFonts w:ascii="Consolas" w:eastAsia="Times New Roman" w:hAnsi="Consolas" w:cs="Times New Roman"/>
+          <w:color w:val="ABB2BF"/>
+          <w:sz w:val="21"/>
+          <w:szCs w:val="21"/>
+          <w:lang w:eastAsia="es-AR"/>
+        </w:rPr>
+        <w:t>, </w:t>
+      </w:r>
+      <w:r>
+        <w:rPr>
+          <w:rFonts w:ascii="Consolas" w:eastAsia="Times New Roman" w:hAnsi="Consolas" w:cs="Times New Roman"/>
+          <w:i/>
+          <w:iCs/>
+          <w:color w:val="E06C75"/>
+          <w:sz w:val="21"/>
+          <w:szCs w:val="21"/>
+          <w:lang w:eastAsia="es-AR"/>
+        </w:rPr>
+        <w:t>trace_back</w:t>
+      </w:r>
+      <w:r>
+        <w:rPr>
+          <w:rFonts w:ascii="Consolas" w:eastAsia="Times New Roman" w:hAnsi="Consolas" w:cs="Times New Roman"/>
+          <w:color w:val="ABB2BF"/>
+          <w:sz w:val="21"/>
+          <w:szCs w:val="21"/>
+          <w:lang w:eastAsia="es-AR"/>
+        </w:rPr>
+        <w:t>):</w:t>
+      </w:r>
+    </w:p>
+    <w:p>
+      <w:pPr>
+        <w:shd w:val="clear" w:color="auto" w:fill="282C34"/>
+        <w:spacing w:after="0" w:line="285" w:lineRule="atLeast"/>
+        <w:rPr>
+          <w:rFonts w:ascii="Consolas" w:eastAsia="Times New Roman" w:hAnsi="Consolas" w:cs="Times New Roman"/>
+          <w:color w:val="ABB2BF"/>
+          <w:sz w:val="21"/>
+          <w:szCs w:val="21"/>
+          <w:lang w:eastAsia="es-AR"/>
+        </w:rPr>
+      </w:pPr>
+      <w:r>
+        <w:rPr>
+          <w:rFonts w:ascii="Consolas" w:eastAsia="Times New Roman" w:hAnsi="Consolas" w:cs="Times New Roman"/>
+          <w:color w:val="ABB2BF"/>
+          <w:sz w:val="21"/>
+          <w:szCs w:val="21"/>
+          <w:lang w:eastAsia="es-AR"/>
+        </w:rPr>
+        <w:t>        </w:t>
+      </w:r>
+      <w:r>
+        <w:rPr>
+          <w:rFonts w:ascii="Consolas" w:eastAsia="Times New Roman" w:hAnsi="Consolas" w:cs="Times New Roman"/>
+          <w:color w:val="61AFEF"/>
+          <w:sz w:val="21"/>
+          <w:szCs w:val="21"/>
+          <w:lang w:eastAsia="es-AR"/>
+        </w:rPr>
+        <w:t>print</w:t>
+      </w:r>
+      <w:r>
+        <w:rPr>
+          <w:rFonts w:ascii="Consolas" w:eastAsia="Times New Roman" w:hAnsi="Consolas" w:cs="Times New Roman"/>
+          <w:color w:val="ABB2BF"/>
+          <w:sz w:val="21"/>
+          <w:szCs w:val="21"/>
+          <w:lang w:eastAsia="es-AR"/>
+        </w:rPr>
+        <w:t>(</w:t>
+      </w:r>
+      <w:r>
+        <w:rPr>
+          <w:rFonts w:ascii="Consolas" w:eastAsia="Times New Roman" w:hAnsi="Consolas" w:cs="Times New Roman"/>
+          <w:color w:val="98C379"/>
+          <w:sz w:val="21"/>
+          <w:szCs w:val="21"/>
+          <w:lang w:eastAsia="es-AR"/>
+        </w:rPr>
+        <w:t>'closing the fucking file'</w:t>
+      </w:r>
+      <w:r>
+        <w:rPr>
+          <w:rFonts w:ascii="Consolas" w:eastAsia="Times New Roman" w:hAnsi="Consolas" w:cs="Times New Roman"/>
+          <w:color w:val="ABB2BF"/>
+          <w:sz w:val="21"/>
+          <w:szCs w:val="21"/>
+          <w:lang w:eastAsia="es-AR"/>
+        </w:rPr>
+        <w:t>.</w:t>
+      </w:r>
+      <w:r>
+        <w:rPr>
+          <w:rFonts w:ascii="Consolas" w:eastAsia="Times New Roman" w:hAnsi="Consolas" w:cs="Times New Roman"/>
+          <w:color w:val="61AFEF"/>
+          <w:sz w:val="21"/>
+          <w:szCs w:val="21"/>
+          <w:lang w:eastAsia="es-AR"/>
+        </w:rPr>
+        <w:t>center</w:t>
+      </w:r>
+      <w:r>
+        <w:rPr>
+          <w:rFonts w:ascii="Consolas" w:eastAsia="Times New Roman" w:hAnsi="Consolas" w:cs="Times New Roman"/>
+          <w:color w:val="ABB2BF"/>
+          <w:sz w:val="21"/>
+          <w:szCs w:val="21"/>
+          <w:lang w:eastAsia="es-AR"/>
+        </w:rPr>
+        <w:t>(</w:t>
+      </w:r>
+      <w:r>
+        <w:rPr>
+          <w:rFonts w:ascii="Consolas" w:eastAsia="Times New Roman" w:hAnsi="Consolas" w:cs="Times New Roman"/>
+          <w:color w:val="D19A66"/>
+          <w:sz w:val="21"/>
+          <w:szCs w:val="21"/>
+          <w:lang w:eastAsia="es-AR"/>
+        </w:rPr>
+        <w:t>50</w:t>
+      </w:r>
+      <w:r>
+        <w:rPr>
+          <w:rFonts w:ascii="Consolas" w:eastAsia="Times New Roman" w:hAnsi="Consolas" w:cs="Times New Roman"/>
+          <w:color w:val="ABB2BF"/>
+          <w:sz w:val="21"/>
+          <w:szCs w:val="21"/>
+          <w:lang w:eastAsia="es-AR"/>
+        </w:rPr>
+        <w:t>, </w:t>
+      </w:r>
+      <w:r>
+        <w:rPr>
+          <w:rFonts w:ascii="Consolas" w:eastAsia="Times New Roman" w:hAnsi="Consolas" w:cs="Times New Roman"/>
+          <w:color w:val="98C379"/>
+          <w:sz w:val="21"/>
+          <w:szCs w:val="21"/>
+          <w:lang w:eastAsia="es-AR"/>
+        </w:rPr>
+        <w:t>'-'</w:t>
+      </w:r>
+      <w:r>
+        <w:rPr>
+          <w:rFonts w:ascii="Consolas" w:eastAsia="Times New Roman" w:hAnsi="Consolas" w:cs="Times New Roman"/>
+          <w:color w:val="ABB2BF"/>
+          <w:sz w:val="21"/>
+          <w:szCs w:val="21"/>
+          <w:lang w:eastAsia="es-AR"/>
+        </w:rPr>
+        <w:t>))</w:t>
+      </w:r>
+    </w:p>
+    <w:p>
+      <w:pPr>
+        <w:shd w:val="clear" w:color="auto" w:fill="282C34"/>
+        <w:spacing w:after="0" w:line="285" w:lineRule="atLeast"/>
+        <w:rPr>
+          <w:rFonts w:ascii="Consolas" w:eastAsia="Times New Roman" w:hAnsi="Consolas" w:cs="Times New Roman"/>
+          <w:color w:val="ABB2BF"/>
+          <w:sz w:val="21"/>
+          <w:szCs w:val="21"/>
+          <w:lang w:eastAsia="es-AR"/>
+        </w:rPr>
+      </w:pPr>
+      <w:r>
+        <w:rPr>
+          <w:rFonts w:ascii="Consolas" w:eastAsia="Times New Roman" w:hAnsi="Consolas" w:cs="Times New Roman"/>
+          <w:color w:val="ABB2BF"/>
+          <w:sz w:val="21"/>
+          <w:szCs w:val="21"/>
+          <w:lang w:eastAsia="es-AR"/>
+        </w:rPr>
+        <w:t>        </w:t>
+      </w:r>
+      <w:r>
+        <w:rPr>
+          <w:rFonts w:ascii="Consolas" w:eastAsia="Times New Roman" w:hAnsi="Consolas" w:cs="Times New Roman"/>
+          <w:i/>
+          <w:iCs/>
+          <w:color w:val="C678DD"/>
+          <w:sz w:val="21"/>
+          <w:szCs w:val="21"/>
+          <w:lang w:eastAsia="es-AR"/>
+        </w:rPr>
+        <w:t>if</w:t>
+      </w:r>
+      <w:r>
+        <w:rPr>
+          <w:rFonts w:ascii="Consolas" w:eastAsia="Times New Roman" w:hAnsi="Consolas" w:cs="Times New Roman"/>
+          <w:color w:val="ABB2BF"/>
+          <w:sz w:val="21"/>
+          <w:szCs w:val="21"/>
+          <w:lang w:eastAsia="es-AR"/>
+        </w:rPr>
+        <w:t> </w:t>
+      </w:r>
+      <w:r>
+        <w:rPr>
+          <w:rFonts w:ascii="Consolas" w:eastAsia="Times New Roman" w:hAnsi="Consolas" w:cs="Times New Roman"/>
+          <w:i/>
+          <w:iCs/>
+          <w:color w:val="E5C07B"/>
+          <w:sz w:val="21"/>
+          <w:szCs w:val="21"/>
+          <w:lang w:eastAsia="es-AR"/>
+        </w:rPr>
+        <w:t>self</w:t>
+      </w:r>
+      <w:r>
+        <w:rPr>
+          <w:rFonts w:ascii="Consolas" w:eastAsia="Times New Roman" w:hAnsi="Consolas" w:cs="Times New Roman"/>
+          <w:color w:val="ABB2BF"/>
+          <w:sz w:val="21"/>
+          <w:szCs w:val="21"/>
+          <w:lang w:eastAsia="es-AR"/>
+        </w:rPr>
+        <w:t>.</w:t>
+      </w:r>
+      <w:r>
+        <w:rPr>
+          <w:rFonts w:ascii="Consolas" w:eastAsia="Times New Roman" w:hAnsi="Consolas" w:cs="Times New Roman"/>
+          <w:color w:val="E06C75"/>
+          <w:sz w:val="21"/>
+          <w:szCs w:val="21"/>
+          <w:lang w:eastAsia="es-AR"/>
+        </w:rPr>
+        <w:t>nombre</w:t>
+      </w:r>
+      <w:r>
+        <w:rPr>
+          <w:rFonts w:ascii="Consolas" w:eastAsia="Times New Roman" w:hAnsi="Consolas" w:cs="Times New Roman"/>
+          <w:color w:val="ABB2BF"/>
+          <w:sz w:val="21"/>
+          <w:szCs w:val="21"/>
+          <w:lang w:eastAsia="es-AR"/>
+        </w:rPr>
+        <w:t>:</w:t>
+      </w:r>
+    </w:p>
+    <w:p>
+      <w:pPr>
+        <w:shd w:val="clear" w:color="auto" w:fill="282C34"/>
+        <w:spacing w:after="0" w:line="285" w:lineRule="atLeast"/>
+        <w:rPr>
+          <w:rFonts w:ascii="Consolas" w:eastAsia="Times New Roman" w:hAnsi="Consolas" w:cs="Times New Roman"/>
+          <w:color w:val="ABB2BF"/>
+          <w:sz w:val="21"/>
+          <w:szCs w:val="21"/>
+          <w:lang w:eastAsia="es-AR"/>
+        </w:rPr>
+      </w:pPr>
+      <w:r>
+        <w:rPr>
+          <w:rFonts w:ascii="Consolas" w:eastAsia="Times New Roman" w:hAnsi="Consolas" w:cs="Times New Roman"/>
+          <w:color w:val="ABB2BF"/>
+          <w:sz w:val="21"/>
+          <w:szCs w:val="21"/>
+          <w:lang w:eastAsia="es-AR"/>
+        </w:rPr>
+        <w:t>            </w:t>
+      </w:r>
+      <w:r>
+        <w:rPr>
+          <w:rFonts w:ascii="Consolas" w:eastAsia="Times New Roman" w:hAnsi="Consolas" w:cs="Times New Roman"/>
+          <w:i/>
+          <w:iCs/>
+          <w:color w:val="E5C07B"/>
+          <w:sz w:val="21"/>
+          <w:szCs w:val="21"/>
+          <w:lang w:eastAsia="es-AR"/>
+        </w:rPr>
+        <w:t>self</w:t>
+      </w:r>
+      <w:r>
+        <w:rPr>
+          <w:rFonts w:ascii="Consolas" w:eastAsia="Times New Roman" w:hAnsi="Consolas" w:cs="Times New Roman"/>
+          <w:color w:val="ABB2BF"/>
+          <w:sz w:val="21"/>
+          <w:szCs w:val="21"/>
+          <w:lang w:eastAsia="es-AR"/>
+        </w:rPr>
+        <w:t>.</w:t>
+      </w:r>
+      <w:r>
+        <w:rPr>
+          <w:rFonts w:ascii="Consolas" w:eastAsia="Times New Roman" w:hAnsi="Consolas" w:cs="Times New Roman"/>
+          <w:color w:val="E06C75"/>
+          <w:sz w:val="21"/>
+          <w:szCs w:val="21"/>
+          <w:lang w:eastAsia="es-AR"/>
+        </w:rPr>
+        <w:t>nombre</w:t>
+      </w:r>
+      <w:r>
+        <w:rPr>
+          <w:rFonts w:ascii="Consolas" w:eastAsia="Times New Roman" w:hAnsi="Consolas" w:cs="Times New Roman"/>
+          <w:color w:val="ABB2BF"/>
+          <w:sz w:val="21"/>
+          <w:szCs w:val="21"/>
+          <w:lang w:eastAsia="es-AR"/>
+        </w:rPr>
+        <w:t>.</w:t>
+      </w:r>
+      <w:r>
+        <w:rPr>
+          <w:rFonts w:ascii="Consolas" w:eastAsia="Times New Roman" w:hAnsi="Consolas" w:cs="Times New Roman"/>
+          <w:color w:val="61AFEF"/>
+          <w:sz w:val="21"/>
+          <w:szCs w:val="21"/>
+          <w:lang w:eastAsia="es-AR"/>
+        </w:rPr>
+        <w:t>close</w:t>
+      </w:r>
+      <w:r>
+        <w:rPr>
+          <w:rFonts w:ascii="Consolas" w:eastAsia="Times New Roman" w:hAnsi="Consolas" w:cs="Times New Roman"/>
+          <w:color w:val="ABB2BF"/>
+          <w:sz w:val="21"/>
+          <w:szCs w:val="21"/>
+          <w:lang w:eastAsia="es-AR"/>
+        </w:rPr>
+        <w:t>()</w:t>
+      </w:r>
+    </w:p>
+    <w:p>
+      <w:pPr>
+        <w:rPr>
+          <w:lang w:val="es-ES"/>
+        </w:rPr>
+      </w:pPr>
+    </w:p>
+    <w:p>
+      <w:pPr>
+        <w:rPr>
+          <w:lang w:val="es-ES"/>
+        </w:rPr>
+      </w:pPr>
+      <w:r>
+        <w:rPr>
+          <w:lang w:val="es-ES"/>
+        </w:rPr>
+        <w:t>el init solo recibe la ruta del archivo a abrir.</w:t>
+      </w:r>
+    </w:p>
+    <w:p>
+      <w:pPr>
+        <w:pStyle w:val="Prrafodelista"/>
+        <w:numPr>
+          <w:ilvl w:val="0"/>
+          <w:numId w:val="1"/>
+        </w:numPr>
+        <w:rPr>
+          <w:lang w:val="es-ES"/>
+        </w:rPr>
+      </w:pPr>
+      <w:r>
+        <w:rPr>
+          <w:lang w:val="es-ES"/>
+        </w:rPr>
+        <w:t>__enter__() se ejecuta al recibir el archivo</w:t>
+      </w:r>
+      <w:r>
+        <w:rPr>
+          <w:lang w:val="es-ES"/>
+        </w:rPr>
+        <w:t>. Imprime una línea de código y ejecuta el método open sobre lo que esté guardado en self.nombre. A su vez, asgna ese valor al atributo nombre del objeto. Por ultimo retorna este mismo.</w:t>
+      </w:r>
+    </w:p>
+    <w:p>
+      <w:pPr>
+        <w:pStyle w:val="Prrafodelista"/>
+        <w:numPr>
+          <w:ilvl w:val="0"/>
+          <w:numId w:val="1"/>
+        </w:numPr>
+        <w:rPr>
+          <w:lang w:val="es-ES"/>
+        </w:rPr>
+      </w:pPr>
+      <w:r>
+        <w:rPr>
+          <w:lang w:val="es-ES"/>
+        </w:rPr>
+        <w:t>El método exit, recibe el tipo de excepción, el valor y el mensaje. Imprime una línea de código y, en caso de que self.nombre (el lugar donde se guarda el archivo) “apunte a algun archivo”, se cierra.</w:t>
+      </w:r>
+      <w:r>
+        <w:rPr>
+          <w:lang w:val="es-ES"/>
+        </w:rPr>
+        <w:t xml:space="preserve"> Este método se ejecuta al finalizar el código dentro de</w:t>
+      </w:r>
+      <w:r>
+        <w:rPr>
+          <w:lang w:val="es-ES"/>
+        </w:rPr>
+        <w:t>l bloque</w:t>
+      </w:r>
+      <w:r>
+        <w:rPr>
+          <w:lang w:val="es-ES"/>
+        </w:rPr>
+        <w:t xml:space="preserve"> with:</w:t>
+      </w:r>
     </w:p>
     <w:sectPr>
       <w:pgSz w:w="11906" w:h="16838"/>
@@ -1186,6 +2957,127 @@
     </w:sectPr>
   </w:body>
 </w:document>
+</file>
+
+<file path=word/numbering.xml><?xml version="1.0" encoding="utf-8"?>
+<w:numbering xmlns:wpc="http://schemas.microsoft.com/office/word/2010/wordprocessingCanvas" xmlns:cx="http://schemas.microsoft.com/office/drawing/2014/chartex" xmlns:cx1="http://schemas.microsoft.com/office/drawing/2015/9/8/chartex" xmlns:cx2="http://schemas.microsoft.com/office/drawing/2015/10/21/chartex" xmlns:cx3="http://schemas.microsoft.com/office/drawing/2016/5/9/chartex" xmlns:cx4="http://schemas.microsoft.com/office/drawing/2016/5/10/chartex" xmlns:cx5="http://schemas.microsoft.com/office/drawing/2016/5/11/chartex" xmlns:cx6="http://schemas.microsoft.com/office/drawing/2016/5/12/chartex" xmlns:cx7="http://schemas.microsoft.com/office/drawing/2016/5/13/chartex" xmlns:cx8="http://schemas.microsoft.com/office/drawing/2016/5/14/chartex" xmlns:mc="http://schemas.openxmlformats.org/markup-compatibility/2006" xmlns:aink="http://schemas.microsoft.com/office/drawing/2016/ink" xmlns:am3d="http://schemas.microsoft.com/office/drawing/2017/model3d" xmlns:o="urn:schemas-microsoft-com:office:office" xmlns:r="http://schemas.openxmlformats.org/officeDocument/2006/relationships" xmlns:m="http://schemas.openxmlformats.org/officeDocument/2006/math" xmlns:v="urn:schemas-microsoft-com:vml" xmlns:wp14="http://schemas.microsoft.com/office/word/2010/wordprocessingDrawing" xmlns:wp="http://schemas.openxmlformats.org/drawingml/2006/wordprocessingDrawing" xmlns:w10="urn:schemas-microsoft-com:office:word" xmlns:w="http://schemas.openxmlformats.org/wordprocessingml/2006/main" xmlns:w14="http://schemas.microsoft.com/office/word/2010/wordml" xmlns:w15="http://schemas.microsoft.com/office/word/2012/wordml" xmlns:w16cex="http://schemas.microsoft.com/office/word/2018/wordml/cex" xmlns:w16cid="http://schemas.microsoft.com/office/word/2016/wordml/cid" xmlns:w16="http://schemas.microsoft.com/office/word/2018/wordml" xmlns:w16sdtdh="http://schemas.microsoft.com/office/word/2020/wordml/sdtdatahash" xmlns:w16se="http://schemas.microsoft.com/office/word/2015/wordml/symex" xmlns:wpg="http://schemas.microsoft.com/office/word/2010/wordprocessingGroup" xmlns:wpi="http://schemas.microsoft.com/office/word/2010/wordprocessingInk" xmlns:wne="http://schemas.microsoft.com/office/word/2006/wordml" xmlns:wps="http://schemas.microsoft.com/office/word/2010/wordprocessingShape" mc:Ignorable="w14 w15 w16se w16cid w16 w16cex w16sdtdh wp14">
+  <w:abstractNum w:abstractNumId="0" w15:restartNumberingAfterBreak="0">
+    <w:nsid w:val="6A796294"/>
+    <w:multiLevelType w:val="hybridMultilevel"/>
+    <w:tmpl w:val="04C0B53E"/>
+    <w:lvl w:ilvl="0" w:tplc="2C0A0001">
+      <w:start w:val="1"/>
+      <w:numFmt w:val="bullet"/>
+      <w:lvlText w:val=""/>
+      <w:lvlJc w:val="left"/>
+      <w:pPr>
+        <w:ind w:left="720" w:hanging="360"/>
+      </w:pPr>
+      <w:rPr>
+        <w:rFonts w:ascii="Symbol" w:hAnsi="Symbol" w:hint="default"/>
+      </w:rPr>
+    </w:lvl>
+    <w:lvl w:ilvl="1" w:tplc="2C0A0003" w:tentative="1">
+      <w:start w:val="1"/>
+      <w:numFmt w:val="bullet"/>
+      <w:lvlText w:val="o"/>
+      <w:lvlJc w:val="left"/>
+      <w:pPr>
+        <w:ind w:left="1440" w:hanging="360"/>
+      </w:pPr>
+      <w:rPr>
+        <w:rFonts w:ascii="Courier New" w:hAnsi="Courier New" w:cs="Courier New" w:hint="default"/>
+      </w:rPr>
+    </w:lvl>
+    <w:lvl w:ilvl="2" w:tplc="2C0A0005" w:tentative="1">
+      <w:start w:val="1"/>
+      <w:numFmt w:val="bullet"/>
+      <w:lvlText w:val=""/>
+      <w:lvlJc w:val="left"/>
+      <w:pPr>
+        <w:ind w:left="2160" w:hanging="360"/>
+      </w:pPr>
+      <w:rPr>
+        <w:rFonts w:ascii="Wingdings" w:hAnsi="Wingdings" w:hint="default"/>
+      </w:rPr>
+    </w:lvl>
+    <w:lvl w:ilvl="3" w:tplc="2C0A0001" w:tentative="1">
+      <w:start w:val="1"/>
+      <w:numFmt w:val="bullet"/>
+      <w:lvlText w:val=""/>
+      <w:lvlJc w:val="left"/>
+      <w:pPr>
+        <w:ind w:left="2880" w:hanging="360"/>
+      </w:pPr>
+      <w:rPr>
+        <w:rFonts w:ascii="Symbol" w:hAnsi="Symbol" w:hint="default"/>
+      </w:rPr>
+    </w:lvl>
+    <w:lvl w:ilvl="4" w:tplc="2C0A0003" w:tentative="1">
+      <w:start w:val="1"/>
+      <w:numFmt w:val="bullet"/>
+      <w:lvlText w:val="o"/>
+      <w:lvlJc w:val="left"/>
+      <w:pPr>
+        <w:ind w:left="3600" w:hanging="360"/>
+      </w:pPr>
+      <w:rPr>
+        <w:rFonts w:ascii="Courier New" w:hAnsi="Courier New" w:cs="Courier New" w:hint="default"/>
+      </w:rPr>
+    </w:lvl>
+    <w:lvl w:ilvl="5" w:tplc="2C0A0005" w:tentative="1">
+      <w:start w:val="1"/>
+      <w:numFmt w:val="bullet"/>
+      <w:lvlText w:val=""/>
+      <w:lvlJc w:val="left"/>
+      <w:pPr>
+        <w:ind w:left="4320" w:hanging="360"/>
+      </w:pPr>
+      <w:rPr>
+        <w:rFonts w:ascii="Wingdings" w:hAnsi="Wingdings" w:hint="default"/>
+      </w:rPr>
+    </w:lvl>
+    <w:lvl w:ilvl="6" w:tplc="2C0A0001" w:tentative="1">
+      <w:start w:val="1"/>
+      <w:numFmt w:val="bullet"/>
+      <w:lvlText w:val=""/>
+      <w:lvlJc w:val="left"/>
+      <w:pPr>
+        <w:ind w:left="5040" w:hanging="360"/>
+      </w:pPr>
+      <w:rPr>
+        <w:rFonts w:ascii="Symbol" w:hAnsi="Symbol" w:hint="default"/>
+      </w:rPr>
+    </w:lvl>
+    <w:lvl w:ilvl="7" w:tplc="2C0A0003" w:tentative="1">
+      <w:start w:val="1"/>
+      <w:numFmt w:val="bullet"/>
+      <w:lvlText w:val="o"/>
+      <w:lvlJc w:val="left"/>
+      <w:pPr>
+        <w:ind w:left="5760" w:hanging="360"/>
+      </w:pPr>
+      <w:rPr>
+        <w:rFonts w:ascii="Courier New" w:hAnsi="Courier New" w:cs="Courier New" w:hint="default"/>
+      </w:rPr>
+    </w:lvl>
+    <w:lvl w:ilvl="8" w:tplc="2C0A0005" w:tentative="1">
+      <w:start w:val="1"/>
+      <w:numFmt w:val="bullet"/>
+      <w:lvlText w:val=""/>
+      <w:lvlJc w:val="left"/>
+      <w:pPr>
+        <w:ind w:left="6480" w:hanging="360"/>
+      </w:pPr>
+      <w:rPr>
+        <w:rFonts w:ascii="Wingdings" w:hAnsi="Wingdings" w:hint="default"/>
+      </w:rPr>
+    </w:lvl>
+  </w:abstractNum>
+  <w:num w:numId="1">
+    <w:abstractNumId w:val="0"/>
+  </w:num>
+</w:numbering>
 </file>
 
 <file path=word/styles.xml><?xml version="1.0" encoding="utf-8"?>
@@ -1614,6 +3506,17 @@
     <w:semiHidden/>
     <w:unhideWhenUsed/>
   </w:style>
+  <w:style w:type="paragraph" w:styleId="Prrafodelista">
+    <w:name w:val="List Paragraph"/>
+    <w:basedOn w:val="Normal"/>
+    <w:uiPriority w:val="34"/>
+    <w:qFormat/>
+    <w:rsid w:val="001D7313"/>
+    <w:pPr>
+      <w:ind w:left="720"/>
+      <w:contextualSpacing/>
+    </w:pPr>
+  </w:style>
 </w:styles>
 </file>
 

</xml_diff>